<commit_message>
completed part 3 of design details
</commit_message>
<xml_diff>
--- a/Reports/DesignDetails.docx
+++ b/Reports/DesignDetails.docx
@@ -122,61 +122,138 @@
         <w:spacing w:after="0" w:afterAutospacing="0"/>
       </w:pPr>
       <w:r>
+        <w:rPr>
+          <w:b/>
+          <w:bCs/>
+        </w:rPr>
         <w:t>API:</w:t>
       </w:r>
-    </w:p>
-    <w:p>
-      <w:pPr>
-        <w:spacing w:after="0" w:afterAutospacing="0"/>
-      </w:pPr>
-    </w:p>
-    <w:p>
-      <w:pPr>
-        <w:spacing w:after="0" w:afterAutospacing="0"/>
-      </w:pPr>
+      <w:r>
+        <w:t xml:space="preserve"> Our API will be written in node JS</w:t>
+      </w:r>
+    </w:p>
+    <w:p>
+      <w:pPr>
+        <w:spacing w:after="0" w:afterAutospacing="0"/>
+      </w:pPr>
+    </w:p>
+    <w:p>
+      <w:pPr>
+        <w:spacing w:after="0" w:afterAutospacing="0"/>
+      </w:pPr>
+      <w:r>
+        <w:rPr>
+          <w:b/>
+          <w:bCs/>
+        </w:rPr>
+        <w:t>Scraper:</w:t>
+      </w:r>
+      <w:r>
+        <w:t xml:space="preserve"> Our web scraper will be built in node JS using the cheerio library. We chose this as the library is easy to use, relatively light weight, and it makes it extremely simple </w:t>
+      </w:r>
+      <w:r>
+        <w:t>to create JSON objects from the scraped reports from a JavaScript program.</w:t>
+      </w:r>
+      <w:r>
+        <w:t xml:space="preserve"> This means that it will work seamlessly with the API and database.</w:t>
+      </w:r>
+    </w:p>
+    <w:p>
+      <w:pPr>
+        <w:spacing w:after="0" w:afterAutospacing="0"/>
+      </w:pPr>
+    </w:p>
+    <w:p>
+      <w:pPr>
+        <w:spacing w:after="0" w:afterAutospacing="0"/>
+      </w:pPr>
+      <w:r>
+        <w:rPr>
+          <w:b/>
+          <w:bCs/>
+        </w:rPr>
+        <w:t>Database:</w:t>
+      </w:r>
+      <w:r>
+        <w:t xml:space="preserve"> Our database will be constructed using SQLite3</w:t>
+      </w:r>
+    </w:p>
+    <w:p>
+      <w:pPr>
+        <w:spacing w:after="0" w:afterAutospacing="0"/>
+      </w:pPr>
+    </w:p>
+    <w:p>
+      <w:pPr>
+        <w:spacing w:after="0" w:afterAutospacing="0"/>
+      </w:pPr>
+      <w:r>
+        <w:rPr>
+          <w:b/>
+          <w:bCs/>
+        </w:rPr>
+        <w:t>Frontend:</w:t>
+      </w:r>
+      <w:r>
+        <w:t xml:space="preserve"> </w:t>
+      </w:r>
+      <w:r>
+        <w:t>The frontend for our web</w:t>
+      </w:r>
+      <w:r>
+        <w:t xml:space="preserve"> </w:t>
+      </w:r>
+      <w:r>
+        <w:t xml:space="preserve">app will be constructed using typical web programming languages such as HTML5, CSS and </w:t>
+      </w:r>
+      <w:r>
+        <w:t>JavaScript.</w:t>
+      </w:r>
+    </w:p>
+    <w:p>
+      <w:pPr>
+        <w:spacing w:after="0" w:afterAutospacing="0"/>
+      </w:pPr>
+    </w:p>
+    <w:p>
+      <w:pPr>
+        <w:spacing w:after="0" w:afterAutospacing="0"/>
+      </w:pPr>
+      <w:r>
+        <w:rPr>
+          <w:b/>
+          <w:bCs/>
+        </w:rPr>
+        <w:t>Deployment:</w:t>
+      </w:r>
+      <w:r>
+        <w:t xml:space="preserve"> Our API will be deployed </w:t>
+      </w:r>
+      <w:r>
+        <w:t>on the Heroku web</w:t>
+      </w:r>
+      <w:r>
+        <w:t xml:space="preserve"> hosting service. This allows us to</w:t>
+      </w:r>
+      <w:r>
+        <w:t xml:space="preserve"> easily</w:t>
+      </w:r>
+      <w:r>
+        <w:t xml:space="preserve"> host our API on the internet, and run our scraper on a schedule for free</w:t>
+      </w:r>
+      <w:r>
+        <w:t>.</w:t>
+      </w:r>
+      <w:r>
+        <w:t xml:space="preserve"> For local development, the API and the scraper will both be </w:t>
+      </w:r>
+      <w:r>
+        <w:t>running</w:t>
+      </w:r>
       <w:bookmarkStart w:id="0" w:name="_GoBack"/>
       <w:bookmarkEnd w:id="0"/>
       <w:r>
-        <w:t>Scraper:</w:t>
-      </w:r>
-    </w:p>
-    <w:p>
-      <w:pPr>
-        <w:spacing w:after="0" w:afterAutospacing="0"/>
-      </w:pPr>
-    </w:p>
-    <w:p>
-      <w:pPr>
-        <w:spacing w:after="0" w:afterAutospacing="0"/>
-      </w:pPr>
-      <w:r>
-        <w:t>Database:</w:t>
-      </w:r>
-    </w:p>
-    <w:p>
-      <w:pPr>
-        <w:spacing w:after="0" w:afterAutospacing="0"/>
-      </w:pPr>
-    </w:p>
-    <w:p>
-      <w:pPr>
-        <w:spacing w:after="0" w:afterAutospacing="0"/>
-      </w:pPr>
-      <w:r>
-        <w:t>Frontend:</w:t>
-      </w:r>
-    </w:p>
-    <w:p>
-      <w:pPr>
-        <w:spacing w:after="0" w:afterAutospacing="0"/>
-      </w:pPr>
-    </w:p>
-    <w:p>
-      <w:pPr>
-        <w:spacing w:after="0" w:afterAutospacing="0"/>
-      </w:pPr>
-      <w:r>
-        <w:t>Deployment:</w:t>
+        <w:t xml:space="preserve"> on Linux operating systems.</w:t>
       </w:r>
     </w:p>
     <w:p>

</xml_diff>